<commit_message>
Checkpoint: Resume Building 1: Updated
</commit_message>
<xml_diff>
--- a/checkpoint_resume_building_1/resume_word.docx
+++ b/checkpoint_resume_building_1/resume_word.docx
@@ -27,7 +27,10 @@
         <w:jc w:val="center"/>
       </w:pPr>
       <w:r>
-        <w:t>8075 Tonawanda Creek Rd, East Amherst, NY 14051</w:t>
+        <w:t>Buffalo</w:t>
+      </w:r>
+      <w:r>
+        <w:t>, NY</w:t>
       </w:r>
     </w:p>
     <w:p>
@@ -78,13 +81,7 @@
           <w:rPr>
             <w:rStyle w:val="Hyperlink"/>
           </w:rPr>
-          <w:t>GitHu</w:t>
-        </w:r>
-        <w:r>
-          <w:rPr>
-            <w:rStyle w:val="Hyperlink"/>
-          </w:rPr>
-          <w:t>b</w:t>
+          <w:t>GitHub</w:t>
         </w:r>
       </w:hyperlink>
     </w:p>
@@ -133,8 +130,6 @@
         </w:rPr>
         <w:t>Scientist</w:t>
       </w:r>
-      <w:bookmarkStart w:id="0" w:name="_GoBack"/>
-      <w:bookmarkEnd w:id="0"/>
     </w:p>
     <w:p>
       <w:pPr>
@@ -466,17 +461,8 @@
           <w:sz w:val="24"/>
           <w:szCs w:val="24"/>
         </w:rPr>
-        <w:t xml:space="preserve">Firebase, PostgreSQL, </w:t>
-      </w:r>
-      <w:proofErr w:type="spellStart"/>
-      <w:r>
-        <w:rPr>
-          <w:sz w:val="24"/>
-          <w:szCs w:val="24"/>
-        </w:rPr>
-        <w:t>Sequelize</w:t>
-      </w:r>
-      <w:proofErr w:type="spellEnd"/>
+        <w:t>Firebase, PostgreSQL, Sequelize</w:t>
+      </w:r>
     </w:p>
     <w:p>
       <w:pPr>
@@ -824,21 +810,12 @@
         </w:rPr>
         <w:t xml:space="preserve">-Built using Node, Express, </w:t>
       </w:r>
-      <w:proofErr w:type="spellStart"/>
-      <w:r>
-        <w:rPr>
-          <w:sz w:val="24"/>
-          <w:szCs w:val="24"/>
-        </w:rPr>
-        <w:t>Sequelize</w:t>
-      </w:r>
-      <w:proofErr w:type="spellEnd"/>
-      <w:r>
-        <w:rPr>
-          <w:sz w:val="24"/>
-          <w:szCs w:val="24"/>
-        </w:rPr>
-        <w:t xml:space="preserve"> (ORM)</w:t>
+      <w:r>
+        <w:rPr>
+          <w:sz w:val="24"/>
+          <w:szCs w:val="24"/>
+        </w:rPr>
+        <w:t>Sequelize (ORM)</w:t>
       </w:r>
       <w:r>
         <w:rPr>
@@ -936,6 +913,8 @@
           <w:t>(Back-End)</w:t>
         </w:r>
       </w:hyperlink>
+      <w:bookmarkStart w:id="0" w:name="_GoBack"/>
+      <w:bookmarkEnd w:id="0"/>
     </w:p>
     <w:p>
       <w:pPr>
@@ -994,23 +973,7 @@
           <w:sz w:val="24"/>
           <w:szCs w:val="24"/>
         </w:rPr>
-        <w:t xml:space="preserve">-Built using Node, Express, </w:t>
-      </w:r>
-      <w:proofErr w:type="spellStart"/>
-      <w:r>
-        <w:rPr>
-          <w:sz w:val="24"/>
-          <w:szCs w:val="24"/>
-        </w:rPr>
-        <w:t>Sequelize</w:t>
-      </w:r>
-      <w:proofErr w:type="spellEnd"/>
-      <w:r>
-        <w:rPr>
-          <w:sz w:val="24"/>
-          <w:szCs w:val="24"/>
-        </w:rPr>
-        <w:t>, SendGrid (email sending), Stripe (payments)</w:t>
+        <w:t>-Built using Node, Express, Sequelize, SendGrid (email sending), Stripe (payments)</w:t>
       </w:r>
       <w:r>
         <w:rPr>
@@ -2123,7 +2086,7 @@
 </file>
 
 <file path=customXml/itemProps1.xml><?xml version="1.0" encoding="utf-8"?>
-<ds:datastoreItem xmlns:ds="http://schemas.openxmlformats.org/officeDocument/2006/customXml" ds:itemID="{441EEAA2-52F2-4322-9ABC-C5F1522991BC}">
+<ds:datastoreItem xmlns:ds="http://schemas.openxmlformats.org/officeDocument/2006/customXml" ds:itemID="{F9078D31-ADB5-4E18-AA4B-83B55117A20D}">
   <ds:schemaRefs>
     <ds:schemaRef ds:uri="http://schemas.openxmlformats.org/officeDocument/2006/bibliography"/>
   </ds:schemaRefs>

</xml_diff>